<commit_message>
Finished up code, consolidated files.
</commit_message>
<xml_diff>
--- a/Lab3/Writeup.docx
+++ b/Lab3/Writeup.docx
@@ -1,6 +1,6 @@
 
 <file path=word/document.xml><?xml version="1.0" encoding="utf-8"?>
-<w:document xmlns:wpc="http://schemas.microsoft.com/office/word/2010/wordprocessingCanvas" xmlns:mc="http://schemas.openxmlformats.org/markup-compatibility/2006" xmlns:o="urn:schemas-microsoft-com:office:office" xmlns:r="http://schemas.openxmlformats.org/officeDocument/2006/relationships" xmlns:m="http://schemas.openxmlformats.org/officeDocument/2006/math" xmlns:v="urn:schemas-microsoft-com:vml" xmlns:wp14="http://schemas.microsoft.com/office/word/2010/wordprocessingDrawing" xmlns:wp="http://schemas.openxmlformats.org/drawingml/2006/wordprocessingDrawing" xmlns:w10="urn:schemas-microsoft-com:office:word" xmlns:w="http://schemas.openxmlformats.org/wordprocessingml/2006/main" xmlns:w14="http://schemas.microsoft.com/office/word/2010/wordml" xmlns:w15="http://schemas.microsoft.com/office/word/2012/wordml" xmlns:wpg="http://schemas.microsoft.com/office/word/2010/wordprocessingGroup" xmlns:wpi="http://schemas.microsoft.com/office/word/2010/wordprocessingInk" xmlns:wne="http://schemas.microsoft.com/office/word/2006/wordml" xmlns:wps="http://schemas.microsoft.com/office/word/2010/wordprocessingShape" mc:Ignorable="w14 w15 wp14">
+<w:document xmlns:wpc="http://schemas.microsoft.com/office/word/2010/wordprocessingCanvas" xmlns:mo="http://schemas.microsoft.com/office/mac/office/2008/main" xmlns:mc="http://schemas.openxmlformats.org/markup-compatibility/2006" xmlns:mv="urn:schemas-microsoft-com:mac:vml" xmlns:o="urn:schemas-microsoft-com:office:office" xmlns:r="http://schemas.openxmlformats.org/officeDocument/2006/relationships" xmlns:m="http://schemas.openxmlformats.org/officeDocument/2006/math" xmlns:v="urn:schemas-microsoft-com:vml" xmlns:wp14="http://schemas.microsoft.com/office/word/2010/wordprocessingDrawing" xmlns:wp="http://schemas.openxmlformats.org/drawingml/2006/wordprocessingDrawing" xmlns:w10="urn:schemas-microsoft-com:office:word" xmlns:w="http://schemas.openxmlformats.org/wordprocessingml/2006/main" xmlns:w14="http://schemas.microsoft.com/office/word/2010/wordml" xmlns:w15="http://schemas.microsoft.com/office/word/2012/wordml" xmlns:wpg="http://schemas.microsoft.com/office/word/2010/wordprocessingGroup" xmlns:wpi="http://schemas.microsoft.com/office/word/2010/wordprocessingInk" xmlns:wne="http://schemas.microsoft.com/office/word/2006/wordml" xmlns:wps="http://schemas.microsoft.com/office/word/2010/wordprocessingShape" mc:Ignorable="w14 w15 wp14">
   <w:body>
     <w:p>
       <w:pPr>
@@ -62,9 +62,9 @@
           <w:ilvl w:val="0"/>
           <w:numId w:val="2"/>
         </w:numPr>
-        <w:spacing w:after="0" w:line="240" w:lineRule="auto"/>
-        <w:rPr>
-          <w:rFonts w:ascii="Arial" w:hAnsi="Arial" w:cs="Arial"/>
+        <w:rPr>
+          <w:rFonts w:ascii="Arial" w:hAnsi="Arial" w:cs="Arial"/>
+          <w:b/>
           <w:sz w:val="24"/>
           <w:szCs w:val="24"/>
         </w:rPr>
@@ -86,10 +86,26 @@
         </w:rPr>
         <w:t>Vector in S:</w:t>
       </w:r>
-    </w:p>
-    <w:p>
-      <w:pPr>
-        <w:spacing w:after="0" w:line="240" w:lineRule="auto"/>
+      <w:r>
+        <w:rPr>
+          <w:rFonts w:ascii="Arial" w:hAnsi="Arial" w:cs="Arial"/>
+          <w:b/>
+          <w:sz w:val="24"/>
+          <w:szCs w:val="24"/>
+        </w:rPr>
+        <w:t xml:space="preserve"> </w:t>
+      </w:r>
+      <w:r>
+        <w:rPr>
+          <w:rFonts w:ascii="Arial" w:hAnsi="Arial" w:cs="Arial"/>
+          <w:sz w:val="24"/>
+          <w:szCs w:val="24"/>
+        </w:rPr>
+        <w:t>[ 0.16065981  0.67354565  0.48197942  0.99486526]</w:t>
+      </w:r>
+    </w:p>
+    <w:p>
+      <w:pPr>
         <w:ind w:left="720"/>
         <w:rPr>
           <w:rFonts w:ascii="Arial" w:hAnsi="Arial" w:cs="Arial"/>
@@ -115,6 +131,23 @@
         </w:rPr>
         <w:t>Vector not in S:</w:t>
       </w:r>
+      <w:r>
+        <w:rPr>
+          <w:rFonts w:ascii="Arial" w:hAnsi="Arial" w:cs="Arial"/>
+          <w:b/>
+          <w:sz w:val="24"/>
+          <w:szCs w:val="24"/>
+        </w:rPr>
+        <w:t xml:space="preserve"> </w:t>
+      </w:r>
+      <w:r>
+        <w:rPr>
+          <w:rFonts w:ascii="Arial" w:hAnsi="Arial" w:cs="Arial"/>
+          <w:sz w:val="24"/>
+          <w:szCs w:val="24"/>
+        </w:rPr>
+        <w:t>[ 0.67081582  0.2428012   0.78650936  0.01165721]</w:t>
+      </w:r>
     </w:p>
     <w:p>
       <w:pPr>
@@ -140,15 +173,107 @@
           <w:sz w:val="24"/>
           <w:szCs w:val="24"/>
         </w:rPr>
-        <w:t>You can check if a new vector is in S by…</w:t>
-      </w:r>
-      <w:r>
-        <w:rPr>
-          <w:rFonts w:ascii="Arial" w:hAnsi="Arial" w:cs="Arial"/>
-          <w:sz w:val="24"/>
-          <w:szCs w:val="24"/>
-        </w:rPr>
-        <w:t xml:space="preserve"> FINISH THIS</w:t>
+        <w:t xml:space="preserve">You can check if a new vector </w:t>
+      </w:r>
+      <w:r>
+        <w:rPr>
+          <w:rFonts w:ascii="Arial" w:hAnsi="Arial" w:cs="Arial"/>
+          <w:b/>
+          <w:sz w:val="24"/>
+          <w:szCs w:val="24"/>
+        </w:rPr>
+        <w:t>v</w:t>
+      </w:r>
+      <w:r>
+        <w:rPr>
+          <w:rFonts w:ascii="Arial" w:hAnsi="Arial" w:cs="Arial"/>
+          <w:sz w:val="24"/>
+          <w:szCs w:val="24"/>
+        </w:rPr>
+        <w:t xml:space="preserve"> </w:t>
+      </w:r>
+      <w:r>
+        <w:rPr>
+          <w:rFonts w:ascii="Arial" w:hAnsi="Arial" w:cs="Arial"/>
+          <w:sz w:val="24"/>
+          <w:szCs w:val="24"/>
+        </w:rPr>
+        <w:t>is in S by</w:t>
+      </w:r>
+      <w:r>
+        <w:rPr>
+          <w:rFonts w:ascii="Arial" w:hAnsi="Arial" w:cs="Arial"/>
+          <w:sz w:val="24"/>
+          <w:szCs w:val="24"/>
+        </w:rPr>
+        <w:t xml:space="preserve"> creating an augmented matrix composed of all the column vectors in </w:t>
+      </w:r>
+      <w:r>
+        <w:rPr>
+          <w:rFonts w:ascii="Arial" w:hAnsi="Arial" w:cs="Arial"/>
+          <w:sz w:val="24"/>
+          <w:szCs w:val="24"/>
+        </w:rPr>
+        <w:t xml:space="preserve">a basis for </w:t>
+      </w:r>
+      <w:r>
+        <w:rPr>
+          <w:rFonts w:ascii="Arial" w:hAnsi="Arial" w:cs="Arial"/>
+          <w:sz w:val="24"/>
+          <w:szCs w:val="24"/>
+        </w:rPr>
+        <w:t xml:space="preserve">S on the left and </w:t>
+      </w:r>
+      <w:r>
+        <w:rPr>
+          <w:rFonts w:ascii="Arial" w:hAnsi="Arial" w:cs="Arial"/>
+          <w:b/>
+          <w:sz w:val="24"/>
+          <w:szCs w:val="24"/>
+        </w:rPr>
+        <w:t>v</w:t>
+      </w:r>
+      <w:r>
+        <w:rPr>
+          <w:rFonts w:ascii="Arial" w:hAnsi="Arial" w:cs="Arial"/>
+          <w:sz w:val="24"/>
+          <w:szCs w:val="24"/>
+        </w:rPr>
+        <w:t xml:space="preserve"> on the right. After row reducing the augmented matrix, if the right side is all 0’s, then </w:t>
+      </w:r>
+      <w:r>
+        <w:rPr>
+          <w:rFonts w:ascii="Arial" w:hAnsi="Arial" w:cs="Arial"/>
+          <w:b/>
+          <w:sz w:val="24"/>
+          <w:szCs w:val="24"/>
+        </w:rPr>
+        <w:t>v</w:t>
+      </w:r>
+      <w:r>
+        <w:rPr>
+          <w:rFonts w:ascii="Arial" w:hAnsi="Arial" w:cs="Arial"/>
+          <w:sz w:val="24"/>
+          <w:szCs w:val="24"/>
+        </w:rPr>
+        <w:t xml:space="preserve"> is in S; otherwise, </w:t>
+      </w:r>
+      <w:r>
+        <w:rPr>
+          <w:rFonts w:ascii="Arial" w:hAnsi="Arial" w:cs="Arial"/>
+          <w:b/>
+          <w:sz w:val="24"/>
+          <w:szCs w:val="24"/>
+        </w:rPr>
+        <w:t>v</w:t>
+      </w:r>
+      <w:r>
+        <w:rPr>
+          <w:rFonts w:ascii="Arial" w:hAnsi="Arial" w:cs="Arial"/>
+          <w:sz w:val="24"/>
+          <w:szCs w:val="24"/>
+        </w:rPr>
+        <w:t xml:space="preserve"> is not in S.</w:t>
       </w:r>
     </w:p>
     <w:p>
@@ -186,33 +311,108 @@
           <w:sz w:val="24"/>
           <w:szCs w:val="24"/>
         </w:rPr>
+        <w:t xml:space="preserve"> dim(S) =</w:t>
+      </w:r>
+      <w:r>
+        <w:rPr>
+          <w:rFonts w:ascii="Arial" w:hAnsi="Arial" w:cs="Arial"/>
+          <w:sz w:val="24"/>
+          <w:szCs w:val="24"/>
+        </w:rPr>
+        <w:t xml:space="preserve"> 2</w:t>
+      </w:r>
+    </w:p>
+    <w:p>
+      <w:pPr>
+        <w:spacing w:after="0" w:line="240" w:lineRule="auto"/>
+        <w:ind w:left="720"/>
+        <w:rPr>
+          <w:rFonts w:ascii="Arial" w:hAnsi="Arial" w:cs="Arial"/>
+          <w:sz w:val="24"/>
+          <w:szCs w:val="24"/>
+        </w:rPr>
+      </w:pPr>
+    </w:p>
+    <w:p>
+      <w:pPr>
+        <w:spacing w:after="0" w:line="240" w:lineRule="auto"/>
+        <w:ind w:left="720"/>
+        <w:rPr>
+          <w:rFonts w:ascii="Arial" w:hAnsi="Arial" w:cs="Arial"/>
+          <w:sz w:val="24"/>
+          <w:szCs w:val="24"/>
+        </w:rPr>
+      </w:pPr>
+      <w:r>
+        <w:rPr>
+          <w:rFonts w:ascii="Arial" w:hAnsi="Arial" w:cs="Arial"/>
+          <w:sz w:val="24"/>
+          <w:szCs w:val="24"/>
+        </w:rPr>
+        <w:t>3.</w:t>
+      </w:r>
+      <w:r>
+        <w:rPr>
+          <w:rFonts w:ascii="Arial" w:hAnsi="Arial" w:cs="Arial"/>
+          <w:sz w:val="24"/>
+          <w:szCs w:val="24"/>
+        </w:rPr>
         <w:t xml:space="preserve"> </w:t>
       </w:r>
-      <w:proofErr w:type="gramStart"/>
-      <w:r>
-        <w:rPr>
-          <w:rFonts w:ascii="Arial" w:hAnsi="Arial" w:cs="Arial"/>
-          <w:sz w:val="24"/>
-          <w:szCs w:val="24"/>
-        </w:rPr>
-        <w:t>dim(</w:t>
-      </w:r>
-      <w:proofErr w:type="gramEnd"/>
-      <w:r>
-        <w:rPr>
-          <w:rFonts w:ascii="Arial" w:hAnsi="Arial" w:cs="Arial"/>
-          <w:sz w:val="24"/>
-          <w:szCs w:val="24"/>
-        </w:rPr>
-        <w:t>S) =</w:t>
-      </w:r>
-      <w:r>
-        <w:rPr>
-          <w:rFonts w:ascii="Arial" w:hAnsi="Arial" w:cs="Arial"/>
-          <w:sz w:val="24"/>
-          <w:szCs w:val="24"/>
-        </w:rPr>
-        <w:t xml:space="preserve"> 2</w:t>
+      <w:r>
+        <w:rPr>
+          <w:rFonts w:ascii="Arial" w:hAnsi="Arial" w:cs="Arial"/>
+          <w:b/>
+          <w:sz w:val="24"/>
+          <w:szCs w:val="24"/>
+        </w:rPr>
+        <w:t>Orthonormal basis for S:</w:t>
+      </w:r>
+      <w:r>
+        <w:rPr>
+          <w:rFonts w:ascii="Arial" w:hAnsi="Arial" w:cs="Arial"/>
+          <w:sz w:val="24"/>
+          <w:szCs w:val="24"/>
+        </w:rPr>
+        <w:t xml:space="preserve"> </w:t>
+      </w:r>
+    </w:p>
+    <w:p>
+      <w:pPr>
+        <w:spacing w:after="0" w:line="240" w:lineRule="auto"/>
+        <w:ind w:left="2160"/>
+        <w:rPr>
+          <w:rFonts w:ascii="Arial" w:hAnsi="Arial" w:cs="Arial"/>
+          <w:sz w:val="24"/>
+          <w:szCs w:val="24"/>
+        </w:rPr>
+      </w:pPr>
+      <w:r>
+        <w:rPr>
+          <w:rFonts w:ascii="Arial" w:hAnsi="Arial" w:cs="Arial"/>
+          <w:sz w:val="24"/>
+          <w:szCs w:val="24"/>
+        </w:rPr>
+        <w:t>[[-0.24011927 -0.05990306 -0.35992538 -0.89955994]</w:t>
+      </w:r>
+    </w:p>
+    <w:p>
+      <w:pPr>
+        <w:spacing w:after="0" w:line="240" w:lineRule="auto"/>
+        <w:ind w:left="2160"/>
+        <w:rPr>
+          <w:rFonts w:ascii="Arial" w:hAnsi="Arial" w:cs="Arial"/>
+          <w:sz w:val="24"/>
+          <w:szCs w:val="24"/>
+        </w:rPr>
+      </w:pPr>
+      <w:r>
+        <w:rPr>
+          <w:rFonts w:ascii="Arial" w:hAnsi="Arial" w:cs="Arial"/>
+          <w:sz w:val="24"/>
+          <w:szCs w:val="24"/>
+        </w:rPr>
+        <w:t xml:space="preserve"> [ 0.8581727  -0.29094143  0.27628983 -0.32024463]]</w:t>
       </w:r>
     </w:p>
     <w:p>
@@ -228,6 +428,87 @@
     </w:p>
     <w:p>
       <w:pPr>
+        <w:pStyle w:val="HTMLPreformatted"/>
+        <w:wordWrap w:val="0"/>
+        <w:textAlignment w:val="baseline"/>
+        <w:rPr>
+          <w:rFonts w:cs="Courier New"/>
+          <w:color w:val="000000"/>
+          <w:sz w:val="21"/>
+          <w:szCs w:val="21"/>
+        </w:rPr>
+      </w:pPr>
+      <w:r>
+        <w:rPr>
+          <w:rFonts w:ascii="Arial" w:hAnsi="Arial" w:cs="Arial"/>
+          <w:sz w:val="24"/>
+          <w:szCs w:val="24"/>
+        </w:rPr>
+        <w:t>4.</w:t>
+      </w:r>
+      <w:r>
+        <w:rPr>
+          <w:rFonts w:ascii="Arial" w:hAnsi="Arial" w:cs="Arial"/>
+          <w:sz w:val="24"/>
+          <w:szCs w:val="24"/>
+        </w:rPr>
+        <w:t xml:space="preserve"> </w:t>
+      </w:r>
+      <w:r>
+        <w:rPr>
+          <w:rFonts w:ascii="Arial" w:hAnsi="Arial" w:cs="Arial"/>
+          <w:sz w:val="24"/>
+          <w:szCs w:val="24"/>
+        </w:rPr>
+        <w:t xml:space="preserve">For </w:t>
+      </w:r>
+      <w:r>
+        <w:rPr>
+          <w:rFonts w:ascii="Arial" w:hAnsi="Arial" w:cs="Arial"/>
+          <w:sz w:val="24"/>
+          <w:szCs w:val="24"/>
+        </w:rPr>
+        <w:t xml:space="preserve">all vectors x in S, x takes the form Beta * v0. For a randomly generated vector v0 in S, where v0 = </w:t>
+      </w:r>
+      <w:r>
+        <w:rPr>
+          <w:rFonts w:ascii="Arial" w:hAnsi="Arial" w:cs="Arial"/>
+          <w:sz w:val="24"/>
+          <w:szCs w:val="24"/>
+        </w:rPr>
+        <w:t>[ 0.14376971  0.70545992  0.43130913  0.99299934]</w:t>
+      </w:r>
+      <w:r>
+        <w:rPr>
+          <w:rFonts w:ascii="Arial" w:hAnsi="Arial" w:cs="Arial"/>
+          <w:sz w:val="24"/>
+          <w:szCs w:val="24"/>
+        </w:rPr>
+        <w:t xml:space="preserve">, Beta = </w:t>
+      </w:r>
+      <w:r>
+        <w:rPr>
+          <w:rFonts w:ascii="Arial" w:hAnsi="Arial" w:cs="Arial"/>
+          <w:color w:val="000000"/>
+          <w:sz w:val="24"/>
+          <w:szCs w:val="24"/>
+        </w:rPr>
+        <w:t>0.085049764085389987</w:t>
+      </w:r>
+      <w:r>
+        <w:rPr>
+          <w:rFonts w:ascii="Arial" w:hAnsi="Arial" w:cs="Arial"/>
+          <w:color w:val="000000"/>
+          <w:sz w:val="24"/>
+          <w:szCs w:val="24"/>
+        </w:rPr>
+        <w:t>, which we calculated using the equation we derived in class for a generic vector in a particular subspace using the orthogonality principle. (See the bottom of problem1.py)</w:t>
+      </w:r>
+      <w:bookmarkStart w:id="0" w:name="_GoBack"/>
+      <w:bookmarkEnd w:id="0"/>
+    </w:p>
+    <w:p>
+      <w:pPr>
         <w:spacing w:after="0" w:line="240" w:lineRule="auto"/>
         <w:ind w:left="720"/>
         <w:rPr>
@@ -236,141 +517,6 @@
           <w:szCs w:val="24"/>
         </w:rPr>
       </w:pPr>
-      <w:r>
-        <w:rPr>
-          <w:rFonts w:ascii="Arial" w:hAnsi="Arial" w:cs="Arial"/>
-          <w:sz w:val="24"/>
-          <w:szCs w:val="24"/>
-        </w:rPr>
-        <w:t>3.</w:t>
-      </w:r>
-      <w:r>
-        <w:rPr>
-          <w:rFonts w:ascii="Arial" w:hAnsi="Arial" w:cs="Arial"/>
-          <w:sz w:val="24"/>
-          <w:szCs w:val="24"/>
-        </w:rPr>
-        <w:t xml:space="preserve"> </w:t>
-      </w:r>
-      <w:r>
-        <w:rPr>
-          <w:rFonts w:ascii="Arial" w:hAnsi="Arial" w:cs="Arial"/>
-          <w:b/>
-          <w:sz w:val="24"/>
-          <w:szCs w:val="24"/>
-        </w:rPr>
-        <w:t>Orthonormal basis for S:</w:t>
-      </w:r>
-      <w:r>
-        <w:rPr>
-          <w:rFonts w:ascii="Arial" w:hAnsi="Arial" w:cs="Arial"/>
-          <w:sz w:val="24"/>
-          <w:szCs w:val="24"/>
-        </w:rPr>
-        <w:t xml:space="preserve"> </w:t>
-      </w:r>
-    </w:p>
-    <w:p>
-      <w:pPr>
-        <w:spacing w:after="0" w:line="240" w:lineRule="auto"/>
-        <w:ind w:left="2160"/>
-        <w:rPr>
-          <w:rFonts w:ascii="Arial" w:hAnsi="Arial" w:cs="Arial"/>
-          <w:sz w:val="24"/>
-          <w:szCs w:val="24"/>
-        </w:rPr>
-      </w:pPr>
-      <w:r>
-        <w:rPr>
-          <w:rFonts w:ascii="Arial" w:hAnsi="Arial" w:cs="Arial"/>
-          <w:sz w:val="24"/>
-          <w:szCs w:val="24"/>
-        </w:rPr>
-        <w:t>[[-0.24011927 -0.05990306 -0.35992538 -0.89955994]</w:t>
-      </w:r>
-    </w:p>
-    <w:p>
-      <w:pPr>
-        <w:spacing w:after="0" w:line="240" w:lineRule="auto"/>
-        <w:ind w:left="2160"/>
-        <w:rPr>
-          <w:rFonts w:ascii="Arial" w:hAnsi="Arial" w:cs="Arial"/>
-          <w:sz w:val="24"/>
-          <w:szCs w:val="24"/>
-        </w:rPr>
-      </w:pPr>
-      <w:r>
-        <w:rPr>
-          <w:rFonts w:ascii="Arial" w:hAnsi="Arial" w:cs="Arial"/>
-          <w:sz w:val="24"/>
-          <w:szCs w:val="24"/>
-        </w:rPr>
-        <w:t xml:space="preserve"> </w:t>
-      </w:r>
-      <w:proofErr w:type="gramStart"/>
-      <w:r>
-        <w:rPr>
-          <w:rFonts w:ascii="Arial" w:hAnsi="Arial" w:cs="Arial"/>
-          <w:sz w:val="24"/>
-          <w:szCs w:val="24"/>
-        </w:rPr>
-        <w:t>[ 0.8581727</w:t>
-      </w:r>
-      <w:proofErr w:type="gramEnd"/>
-      <w:r>
-        <w:rPr>
-          <w:rFonts w:ascii="Arial" w:hAnsi="Arial" w:cs="Arial"/>
-          <w:sz w:val="24"/>
-          <w:szCs w:val="24"/>
-        </w:rPr>
-        <w:t xml:space="preserve">  -0.29094143  0.27628983 -0.32024463]]</w:t>
-      </w:r>
-    </w:p>
-    <w:p>
-      <w:pPr>
-        <w:spacing w:after="0" w:line="240" w:lineRule="auto"/>
-        <w:ind w:left="720"/>
-        <w:rPr>
-          <w:rFonts w:ascii="Arial" w:hAnsi="Arial" w:cs="Arial"/>
-          <w:sz w:val="24"/>
-          <w:szCs w:val="24"/>
-        </w:rPr>
-      </w:pPr>
-    </w:p>
-    <w:p>
-      <w:pPr>
-        <w:spacing w:after="0" w:line="240" w:lineRule="auto"/>
-        <w:ind w:left="720"/>
-        <w:rPr>
-          <w:rFonts w:ascii="Arial" w:hAnsi="Arial" w:cs="Arial"/>
-          <w:sz w:val="24"/>
-          <w:szCs w:val="24"/>
-        </w:rPr>
-      </w:pPr>
-      <w:r>
-        <w:rPr>
-          <w:rFonts w:ascii="Arial" w:hAnsi="Arial" w:cs="Arial"/>
-          <w:sz w:val="24"/>
-          <w:szCs w:val="24"/>
-        </w:rPr>
-        <w:t>4.</w:t>
-      </w:r>
-      <w:r>
-        <w:rPr>
-          <w:rFonts w:ascii="Arial" w:hAnsi="Arial" w:cs="Arial"/>
-          <w:sz w:val="24"/>
-          <w:szCs w:val="24"/>
-        </w:rPr>
-        <w:t xml:space="preserve"> </w:t>
-      </w:r>
-      <w:r>
-        <w:rPr>
-          <w:rFonts w:ascii="Arial" w:hAnsi="Arial" w:cs="Arial"/>
-          <w:sz w:val="24"/>
-          <w:szCs w:val="24"/>
-        </w:rPr>
-        <w:t>FINISH THIS</w:t>
-      </w:r>
     </w:p>
     <w:p>
       <w:pPr>
@@ -403,26 +549,106 @@
           <w:sz w:val="24"/>
           <w:szCs w:val="24"/>
         </w:rPr>
-        <w:t xml:space="preserve">2. The points look like </w:t>
-      </w:r>
-      <w:r>
-        <w:rPr>
-          <w:rFonts w:ascii="Arial" w:hAnsi="Arial" w:cs="Arial"/>
-          <w:sz w:val="24"/>
-          <w:szCs w:val="24"/>
-        </w:rPr>
-        <w:t>FINISH THIS</w:t>
+        <w:t>1.</w:t>
+      </w:r>
+      <w:r>
+        <w:rPr>
+          <w:rFonts w:ascii="Arial" w:hAnsi="Arial" w:cs="Arial"/>
+          <w:sz w:val="24"/>
+          <w:szCs w:val="24"/>
+        </w:rPr>
+        <w:t xml:space="preserve"> See attached plot (problem2a</w:t>
+      </w:r>
+      <w:r>
+        <w:rPr>
+          <w:rFonts w:ascii="Arial" w:hAnsi="Arial" w:cs="Arial"/>
+          <w:sz w:val="24"/>
+          <w:szCs w:val="24"/>
+        </w:rPr>
+        <w:t>.png)</w:t>
+      </w:r>
+      <w:r>
+        <w:rPr>
+          <w:rFonts w:ascii="Arial" w:hAnsi="Arial" w:cs="Arial"/>
+          <w:sz w:val="24"/>
+          <w:szCs w:val="24"/>
+        </w:rPr>
+        <w:t>:</w:t>
       </w:r>
     </w:p>
     <w:p>
       <w:pPr>
         <w:pStyle w:val="ListParagraph"/>
-        <w:rPr>
-          <w:rFonts w:ascii="Arial" w:hAnsi="Arial" w:cs="Arial"/>
-          <w:sz w:val="24"/>
-          <w:szCs w:val="24"/>
-        </w:rPr>
-      </w:pPr>
+        <w:spacing w:after="0" w:line="240" w:lineRule="auto"/>
+        <w:rPr>
+          <w:rFonts w:ascii="Arial" w:hAnsi="Arial" w:cs="Arial"/>
+          <w:sz w:val="24"/>
+          <w:szCs w:val="24"/>
+        </w:rPr>
+      </w:pPr>
+      <w:r>
+        <w:rPr>
+          <w:rFonts w:ascii="Arial" w:hAnsi="Arial" w:cs="Arial"/>
+          <w:noProof/>
+          <w:sz w:val="24"/>
+          <w:szCs w:val="24"/>
+        </w:rPr>
+        <w:drawing>
+          <wp:anchor distT="0" distB="0" distL="114300" distR="114300" simplePos="0" relativeHeight="251658240" behindDoc="0" locked="0" layoutInCell="1" allowOverlap="1" wp14:anchorId="44C0358B" wp14:editId="1CD2F3C2">
+            <wp:simplePos x="0" y="0"/>
+            <wp:positionH relativeFrom="column">
+              <wp:posOffset>1194435</wp:posOffset>
+            </wp:positionH>
+            <wp:positionV relativeFrom="paragraph">
+              <wp:posOffset>213995</wp:posOffset>
+            </wp:positionV>
+            <wp:extent cx="3709035" cy="2781300"/>
+            <wp:effectExtent l="0" t="0" r="0" b="12700"/>
+            <wp:wrapTopAndBottom/>
+            <wp:docPr id="1" name="Picture 1"/>
+            <wp:cNvGraphicFramePr>
+              <a:graphicFrameLocks xmlns:a="http://schemas.openxmlformats.org/drawingml/2006/main" noChangeAspect="1"/>
+            </wp:cNvGraphicFramePr>
+            <a:graphic xmlns:a="http://schemas.openxmlformats.org/drawingml/2006/main">
+              <a:graphicData uri="http://schemas.openxmlformats.org/drawingml/2006/picture">
+                <pic:pic xmlns:pic="http://schemas.openxmlformats.org/drawingml/2006/picture">
+                  <pic:nvPicPr>
+                    <pic:cNvPr id="1" name="figure_1.png"/>
+                    <pic:cNvPicPr/>
+                  </pic:nvPicPr>
+                  <pic:blipFill>
+                    <a:blip r:embed="rId5">
+                      <a:extLst>
+                        <a:ext uri="{28A0092B-C50C-407E-A947-70E740481C1C}">
+                          <a14:useLocalDpi xmlns:a14="http://schemas.microsoft.com/office/drawing/2010/main" val="0"/>
+                        </a:ext>
+                      </a:extLst>
+                    </a:blip>
+                    <a:stretch>
+                      <a:fillRect/>
+                    </a:stretch>
+                  </pic:blipFill>
+                  <pic:spPr>
+                    <a:xfrm>
+                      <a:off x="0" y="0"/>
+                      <a:ext cx="3709035" cy="2781300"/>
+                    </a:xfrm>
+                    <a:prstGeom prst="rect">
+                      <a:avLst/>
+                    </a:prstGeom>
+                  </pic:spPr>
+                </pic:pic>
+              </a:graphicData>
+            </a:graphic>
+            <wp14:sizeRelH relativeFrom="page">
+              <wp14:pctWidth>0</wp14:pctWidth>
+            </wp14:sizeRelH>
+            <wp14:sizeRelV relativeFrom="page">
+              <wp14:pctHeight>0</wp14:pctHeight>
+            </wp14:sizeRelV>
+          </wp:anchor>
+        </w:drawing>
+      </w:r>
     </w:p>
     <w:p>
       <w:pPr>
@@ -434,6 +660,222 @@
           <w:szCs w:val="24"/>
         </w:rPr>
       </w:pPr>
+    </w:p>
+    <w:p>
+      <w:pPr>
+        <w:pStyle w:val="ListParagraph"/>
+        <w:spacing w:after="0" w:line="240" w:lineRule="auto"/>
+        <w:rPr>
+          <w:rFonts w:ascii="Arial" w:hAnsi="Arial" w:cs="Arial"/>
+          <w:sz w:val="24"/>
+          <w:szCs w:val="24"/>
+        </w:rPr>
+      </w:pPr>
+      <w:r>
+        <w:rPr>
+          <w:rFonts w:ascii="Arial" w:hAnsi="Arial" w:cs="Arial"/>
+          <w:sz w:val="24"/>
+          <w:szCs w:val="24"/>
+        </w:rPr>
+        <w:t xml:space="preserve">2. The points from each of the two data sets are fairly close together, appearing to almost form two distinct clusters. </w:t>
+      </w:r>
+    </w:p>
+    <w:p>
+      <w:pPr>
+        <w:spacing w:after="0" w:line="240" w:lineRule="auto"/>
+        <w:rPr>
+          <w:rFonts w:ascii="Arial" w:hAnsi="Arial" w:cs="Arial"/>
+          <w:sz w:val="24"/>
+          <w:szCs w:val="24"/>
+        </w:rPr>
+      </w:pPr>
+    </w:p>
+    <w:p>
+      <w:pPr>
+        <w:spacing w:after="0" w:line="240" w:lineRule="auto"/>
+        <w:ind w:left="720"/>
+        <w:rPr>
+          <w:rFonts w:ascii="Arial" w:hAnsi="Arial" w:cs="Arial"/>
+          <w:sz w:val="24"/>
+          <w:szCs w:val="24"/>
+        </w:rPr>
+      </w:pPr>
+      <w:r>
+        <w:rPr>
+          <w:rFonts w:ascii="Arial" w:hAnsi="Arial" w:cs="Arial"/>
+          <w:sz w:val="24"/>
+          <w:szCs w:val="24"/>
+        </w:rPr>
+        <w:t xml:space="preserve">3. </w:t>
+      </w:r>
+      <w:r>
+        <w:rPr>
+          <w:rFonts w:ascii="Arial" w:hAnsi="Arial" w:cs="Arial"/>
+          <w:sz w:val="24"/>
+          <w:szCs w:val="24"/>
+        </w:rPr>
+        <w:t xml:space="preserve">For one particular </w:t>
+      </w:r>
+      <w:r>
+        <w:rPr>
+          <w:rFonts w:ascii="Arial" w:hAnsi="Arial" w:cs="Arial"/>
+          <w:sz w:val="24"/>
+          <w:szCs w:val="24"/>
+        </w:rPr>
+        <w:t>run of the procedure for this problem, the covariance matrix we calculated was:</w:t>
+      </w:r>
+    </w:p>
+    <w:p>
+      <w:pPr>
+        <w:spacing w:after="0" w:line="240" w:lineRule="auto"/>
+        <w:ind w:left="720"/>
+        <w:rPr>
+          <w:rFonts w:ascii="Arial" w:hAnsi="Arial" w:cs="Arial"/>
+          <w:sz w:val="24"/>
+          <w:szCs w:val="24"/>
+        </w:rPr>
+      </w:pPr>
+    </w:p>
+    <w:p>
+      <w:pPr>
+        <w:spacing w:after="0" w:line="240" w:lineRule="auto"/>
+        <w:ind w:left="720"/>
+        <w:rPr>
+          <w:rFonts w:ascii="Arial" w:hAnsi="Arial" w:cs="Arial"/>
+          <w:sz w:val="24"/>
+          <w:szCs w:val="24"/>
+        </w:rPr>
+      </w:pPr>
+      <w:r>
+        <w:rPr>
+          <w:rFonts w:ascii="Arial" w:hAnsi="Arial" w:cs="Arial"/>
+          <w:sz w:val="24"/>
+          <w:szCs w:val="24"/>
+        </w:rPr>
+        <w:t>[[0.86561594203446424, 0.44395345359304211, 0.39180096534572695], [0.44395345359304211, 1.0986407996325145, 0.35471541995899974], [0.39180096534572695, 0.35471541995899974, 0.50224413971835202]]</w:t>
+      </w:r>
+      <w:r>
+        <w:rPr>
+          <w:rFonts w:ascii="Arial" w:hAnsi="Arial" w:cs="Arial"/>
+          <w:sz w:val="24"/>
+          <w:szCs w:val="24"/>
+        </w:rPr>
+        <w:t>,</w:t>
+      </w:r>
+    </w:p>
+    <w:p>
+      <w:pPr>
+        <w:spacing w:after="0" w:line="240" w:lineRule="auto"/>
+        <w:rPr>
+          <w:rFonts w:ascii="Arial" w:hAnsi="Arial" w:cs="Arial"/>
+          <w:sz w:val="24"/>
+          <w:szCs w:val="24"/>
+        </w:rPr>
+      </w:pPr>
+    </w:p>
+    <w:p>
+      <w:pPr>
+        <w:spacing w:after="0" w:line="240" w:lineRule="auto"/>
+        <w:ind w:left="720"/>
+        <w:rPr>
+          <w:rFonts w:ascii="Arial" w:hAnsi="Arial" w:cs="Arial"/>
+          <w:sz w:val="24"/>
+          <w:szCs w:val="24"/>
+        </w:rPr>
+      </w:pPr>
+      <w:r>
+        <w:rPr>
+          <w:rFonts w:ascii="Arial" w:hAnsi="Arial" w:cs="Arial"/>
+          <w:sz w:val="24"/>
+          <w:szCs w:val="24"/>
+        </w:rPr>
+        <w:lastRenderedPageBreak/>
+        <w:t>which was consistent with the result of np.cov() for the same procedure. For verification, run another trial using the attached code (problem2.py).</w:t>
+      </w:r>
+    </w:p>
+    <w:p>
+      <w:pPr>
+        <w:pStyle w:val="ListParagraph"/>
+        <w:rPr>
+          <w:rFonts w:ascii="Arial" w:hAnsi="Arial" w:cs="Arial"/>
+          <w:sz w:val="24"/>
+          <w:szCs w:val="24"/>
+        </w:rPr>
+      </w:pPr>
+    </w:p>
+    <w:p>
+      <w:pPr>
+        <w:pStyle w:val="ListParagraph"/>
+        <w:spacing w:after="0" w:line="240" w:lineRule="auto"/>
+        <w:rPr>
+          <w:rFonts w:ascii="Arial" w:hAnsi="Arial" w:cs="Arial"/>
+          <w:sz w:val="24"/>
+          <w:szCs w:val="24"/>
+        </w:rPr>
+      </w:pPr>
+      <w:r>
+        <w:rPr>
+          <w:rFonts w:ascii="Arial" w:hAnsi="Arial" w:cs="Arial"/>
+          <w:noProof/>
+          <w:sz w:val="24"/>
+          <w:szCs w:val="24"/>
+        </w:rPr>
+        <w:drawing>
+          <wp:anchor distT="0" distB="0" distL="114300" distR="114300" simplePos="0" relativeHeight="251659264" behindDoc="0" locked="0" layoutInCell="1" allowOverlap="1" wp14:anchorId="0CB633ED" wp14:editId="44F2CF95">
+            <wp:simplePos x="0" y="0"/>
+            <wp:positionH relativeFrom="column">
+              <wp:posOffset>1080770</wp:posOffset>
+            </wp:positionH>
+            <wp:positionV relativeFrom="paragraph">
+              <wp:posOffset>593090</wp:posOffset>
+            </wp:positionV>
+            <wp:extent cx="3937635" cy="2952750"/>
+            <wp:effectExtent l="0" t="0" r="0" b="0"/>
+            <wp:wrapTopAndBottom/>
+            <wp:docPr id="2" name="Picture 2"/>
+            <wp:cNvGraphicFramePr>
+              <a:graphicFrameLocks xmlns:a="http://schemas.openxmlformats.org/drawingml/2006/main" noChangeAspect="1"/>
+            </wp:cNvGraphicFramePr>
+            <a:graphic xmlns:a="http://schemas.openxmlformats.org/drawingml/2006/main">
+              <a:graphicData uri="http://schemas.openxmlformats.org/drawingml/2006/picture">
+                <pic:pic xmlns:pic="http://schemas.openxmlformats.org/drawingml/2006/picture">
+                  <pic:nvPicPr>
+                    <pic:cNvPr id="2" name="figure_2.png"/>
+                    <pic:cNvPicPr/>
+                  </pic:nvPicPr>
+                  <pic:blipFill>
+                    <a:blip r:embed="rId6">
+                      <a:extLst>
+                        <a:ext uri="{28A0092B-C50C-407E-A947-70E740481C1C}">
+                          <a14:useLocalDpi xmlns:a14="http://schemas.microsoft.com/office/drawing/2010/main" val="0"/>
+                        </a:ext>
+                      </a:extLst>
+                    </a:blip>
+                    <a:stretch>
+                      <a:fillRect/>
+                    </a:stretch>
+                  </pic:blipFill>
+                  <pic:spPr>
+                    <a:xfrm>
+                      <a:off x="0" y="0"/>
+                      <a:ext cx="3937635" cy="2952750"/>
+                    </a:xfrm>
+                    <a:prstGeom prst="rect">
+                      <a:avLst/>
+                    </a:prstGeom>
+                  </pic:spPr>
+                </pic:pic>
+              </a:graphicData>
+            </a:graphic>
+            <wp14:sizeRelH relativeFrom="page">
+              <wp14:pctWidth>0</wp14:pctWidth>
+            </wp14:sizeRelH>
+            <wp14:sizeRelV relativeFrom="page">
+              <wp14:pctHeight>0</wp14:pctHeight>
+            </wp14:sizeRelV>
+          </wp:anchor>
+        </w:drawing>
+      </w:r>
       <w:r>
         <w:rPr>
           <w:rFonts w:ascii="Arial" w:hAnsi="Arial" w:cs="Arial"/>
@@ -448,10 +890,46 @@
           <w:sz w:val="24"/>
           <w:szCs w:val="24"/>
         </w:rPr>
-        <w:t xml:space="preserve"> In the resulting plot (problem2d.png), the two labels form two distinct curves with opposing “concavities.”</w:t>
-      </w:r>
-      <w:bookmarkStart w:id="0" w:name="_GoBack"/>
-      <w:bookmarkEnd w:id="0"/>
+        <w:t xml:space="preserve"> In th</w:t>
+      </w:r>
+      <w:r>
+        <w:rPr>
+          <w:rFonts w:ascii="Arial" w:hAnsi="Arial" w:cs="Arial"/>
+          <w:sz w:val="24"/>
+          <w:szCs w:val="24"/>
+        </w:rPr>
+        <w:t>e resulting plot below (problem2d.png in zip file)</w:t>
+      </w:r>
+      <w:r>
+        <w:rPr>
+          <w:rFonts w:ascii="Arial" w:hAnsi="Arial" w:cs="Arial"/>
+          <w:sz w:val="24"/>
+          <w:szCs w:val="24"/>
+        </w:rPr>
+        <w:t>, the two labels form two distinct curves with opposing “concavities.”</w:t>
+      </w:r>
+    </w:p>
+    <w:p>
+      <w:pPr>
+        <w:pStyle w:val="ListParagraph"/>
+        <w:spacing w:after="0" w:line="240" w:lineRule="auto"/>
+        <w:rPr>
+          <w:rFonts w:ascii="Arial" w:hAnsi="Arial" w:cs="Arial"/>
+          <w:sz w:val="24"/>
+          <w:szCs w:val="24"/>
+        </w:rPr>
+      </w:pPr>
+    </w:p>
+    <w:p>
+      <w:pPr>
+        <w:pStyle w:val="ListParagraph"/>
+        <w:spacing w:after="0" w:line="240" w:lineRule="auto"/>
+        <w:rPr>
+          <w:rFonts w:ascii="Arial" w:hAnsi="Arial" w:cs="Arial"/>
+          <w:sz w:val="24"/>
+          <w:szCs w:val="24"/>
+        </w:rPr>
+      </w:pPr>
     </w:p>
     <w:p>
       <w:pPr>
@@ -483,7 +961,122 @@
           <w:sz w:val="24"/>
           <w:szCs w:val="24"/>
         </w:rPr>
-        <w:t>1. See attached images, named mona_lisa_k.png, where k is the corresponding value of k.</w:t>
+        <w:t>1. See attached images</w:t>
+      </w:r>
+      <w:r>
+        <w:rPr>
+          <w:rFonts w:ascii="Arial" w:hAnsi="Arial" w:cs="Arial"/>
+          <w:sz w:val="24"/>
+          <w:szCs w:val="24"/>
+        </w:rPr>
+        <w:t xml:space="preserve"> below</w:t>
+      </w:r>
+      <w:r>
+        <w:rPr>
+          <w:rFonts w:ascii="Arial" w:hAnsi="Arial" w:cs="Arial"/>
+          <w:sz w:val="24"/>
+          <w:szCs w:val="24"/>
+        </w:rPr>
+        <w:t>, named mona_lisa_k.png</w:t>
+      </w:r>
+      <w:r>
+        <w:rPr>
+          <w:rFonts w:ascii="Arial" w:hAnsi="Arial" w:cs="Arial"/>
+          <w:sz w:val="24"/>
+          <w:szCs w:val="24"/>
+        </w:rPr>
+        <w:t xml:space="preserve"> in the zip file</w:t>
+      </w:r>
+      <w:r>
+        <w:rPr>
+          <w:rFonts w:ascii="Arial" w:hAnsi="Arial" w:cs="Arial"/>
+          <w:sz w:val="24"/>
+          <w:szCs w:val="24"/>
+        </w:rPr>
+        <w:t>, where k is the corresponding value of k.</w:t>
+      </w:r>
+    </w:p>
+    <w:p>
+      <w:pPr>
+        <w:spacing w:after="0" w:line="240" w:lineRule="auto"/>
+        <w:rPr>
+          <w:rFonts w:ascii="Arial" w:hAnsi="Arial" w:cs="Arial"/>
+          <w:sz w:val="24"/>
+          <w:szCs w:val="24"/>
+        </w:rPr>
+      </w:pPr>
+    </w:p>
+    <w:p>
+      <w:pPr>
+        <w:spacing w:after="0" w:line="240" w:lineRule="auto"/>
+        <w:rPr>
+          <w:rFonts w:ascii="Arial" w:hAnsi="Arial" w:cs="Arial"/>
+          <w:sz w:val="24"/>
+          <w:szCs w:val="24"/>
+        </w:rPr>
+      </w:pPr>
+      <w:r>
+        <w:rPr>
+          <w:rFonts w:ascii="Arial" w:hAnsi="Arial" w:cs="Arial"/>
+          <w:noProof/>
+          <w:sz w:val="24"/>
+          <w:szCs w:val="24"/>
+        </w:rPr>
+        <w:drawing>
+          <wp:anchor distT="0" distB="0" distL="114300" distR="114300" simplePos="0" relativeHeight="251661312" behindDoc="0" locked="0" layoutInCell="1" allowOverlap="1" wp14:anchorId="736F43A6" wp14:editId="0E8333D7">
+            <wp:simplePos x="0" y="0"/>
+            <wp:positionH relativeFrom="column">
+              <wp:posOffset>1323340</wp:posOffset>
+            </wp:positionH>
+            <wp:positionV relativeFrom="paragraph">
+              <wp:posOffset>206375</wp:posOffset>
+            </wp:positionV>
+            <wp:extent cx="3829685" cy="2872740"/>
+            <wp:effectExtent l="0" t="0" r="5715" b="0"/>
+            <wp:wrapTopAndBottom/>
+            <wp:docPr id="3" name="Picture 3"/>
+            <wp:cNvGraphicFramePr>
+              <a:graphicFrameLocks xmlns:a="http://schemas.openxmlformats.org/drawingml/2006/main" noChangeAspect="1"/>
+            </wp:cNvGraphicFramePr>
+            <a:graphic xmlns:a="http://schemas.openxmlformats.org/drawingml/2006/main">
+              <a:graphicData uri="http://schemas.openxmlformats.org/drawingml/2006/picture">
+                <pic:pic xmlns:pic="http://schemas.openxmlformats.org/drawingml/2006/picture">
+                  <pic:nvPicPr>
+                    <pic:cNvPr id="3" name="mona_lisa2.png"/>
+                    <pic:cNvPicPr/>
+                  </pic:nvPicPr>
+                  <pic:blipFill>
+                    <a:blip r:embed="rId7" cstate="print">
+                      <a:extLst>
+                        <a:ext uri="{28A0092B-C50C-407E-A947-70E740481C1C}">
+                          <a14:useLocalDpi xmlns:a14="http://schemas.microsoft.com/office/drawing/2010/main" val="0"/>
+                        </a:ext>
+                      </a:extLst>
+                    </a:blip>
+                    <a:stretch>
+                      <a:fillRect/>
+                    </a:stretch>
+                  </pic:blipFill>
+                  <pic:spPr>
+                    <a:xfrm>
+                      <a:off x="0" y="0"/>
+                      <a:ext cx="3829685" cy="2872740"/>
+                    </a:xfrm>
+                    <a:prstGeom prst="rect">
+                      <a:avLst/>
+                    </a:prstGeom>
+                  </pic:spPr>
+                </pic:pic>
+              </a:graphicData>
+            </a:graphic>
+            <wp14:sizeRelH relativeFrom="page">
+              <wp14:pctWidth>0</wp14:pctWidth>
+            </wp14:sizeRelH>
+            <wp14:sizeRelV relativeFrom="page">
+              <wp14:pctHeight>0</wp14:pctHeight>
+            </wp14:sizeRelV>
+          </wp:anchor>
+        </w:drawing>
       </w:r>
     </w:p>
     <w:p>
@@ -496,24 +1089,219 @@
           <w:szCs w:val="24"/>
         </w:rPr>
       </w:pPr>
+      <w:r>
+        <w:rPr>
+          <w:rFonts w:ascii="Arial" w:hAnsi="Arial" w:cs="Arial"/>
+          <w:noProof/>
+          <w:sz w:val="24"/>
+          <w:szCs w:val="24"/>
+        </w:rPr>
+        <w:lastRenderedPageBreak/>
+        <w:drawing>
+          <wp:anchor distT="0" distB="0" distL="114300" distR="114300" simplePos="0" relativeHeight="251662336" behindDoc="0" locked="0" layoutInCell="1" allowOverlap="1" wp14:anchorId="1151EEC4" wp14:editId="0F419998">
+            <wp:simplePos x="0" y="0"/>
+            <wp:positionH relativeFrom="column">
+              <wp:posOffset>1111885</wp:posOffset>
+            </wp:positionH>
+            <wp:positionV relativeFrom="paragraph">
+              <wp:posOffset>3321685</wp:posOffset>
+            </wp:positionV>
+            <wp:extent cx="4051935" cy="3038475"/>
+            <wp:effectExtent l="0" t="0" r="12065" b="9525"/>
+            <wp:wrapTopAndBottom/>
+            <wp:docPr id="5" name="Picture 5"/>
+            <wp:cNvGraphicFramePr>
+              <a:graphicFrameLocks xmlns:a="http://schemas.openxmlformats.org/drawingml/2006/main" noChangeAspect="1"/>
+            </wp:cNvGraphicFramePr>
+            <a:graphic xmlns:a="http://schemas.openxmlformats.org/drawingml/2006/main">
+              <a:graphicData uri="http://schemas.openxmlformats.org/drawingml/2006/picture">
+                <pic:pic xmlns:pic="http://schemas.openxmlformats.org/drawingml/2006/picture">
+                  <pic:nvPicPr>
+                    <pic:cNvPr id="5" name="mona_lisa10.png"/>
+                    <pic:cNvPicPr/>
+                  </pic:nvPicPr>
+                  <pic:blipFill>
+                    <a:blip r:embed="rId8" cstate="print">
+                      <a:extLst>
+                        <a:ext uri="{28A0092B-C50C-407E-A947-70E740481C1C}">
+                          <a14:useLocalDpi xmlns:a14="http://schemas.microsoft.com/office/drawing/2010/main" val="0"/>
+                        </a:ext>
+                      </a:extLst>
+                    </a:blip>
+                    <a:stretch>
+                      <a:fillRect/>
+                    </a:stretch>
+                  </pic:blipFill>
+                  <pic:spPr>
+                    <a:xfrm>
+                      <a:off x="0" y="0"/>
+                      <a:ext cx="4051935" cy="3038475"/>
+                    </a:xfrm>
+                    <a:prstGeom prst="rect">
+                      <a:avLst/>
+                    </a:prstGeom>
+                  </pic:spPr>
+                </pic:pic>
+              </a:graphicData>
+            </a:graphic>
+            <wp14:sizeRelH relativeFrom="page">
+              <wp14:pctWidth>0</wp14:pctWidth>
+            </wp14:sizeRelH>
+            <wp14:sizeRelV relativeFrom="page">
+              <wp14:pctHeight>0</wp14:pctHeight>
+            </wp14:sizeRelV>
+          </wp:anchor>
+        </w:drawing>
+      </w:r>
+      <w:r>
+        <w:rPr>
+          <w:rFonts w:ascii="Arial" w:hAnsi="Arial" w:cs="Arial"/>
+          <w:noProof/>
+          <w:sz w:val="24"/>
+          <w:szCs w:val="24"/>
+        </w:rPr>
+        <w:drawing>
+          <wp:anchor distT="0" distB="0" distL="114300" distR="114300" simplePos="0" relativeHeight="251660288" behindDoc="0" locked="0" layoutInCell="1" allowOverlap="1" wp14:anchorId="66CAF844" wp14:editId="13A34157">
+            <wp:simplePos x="0" y="0"/>
+            <wp:positionH relativeFrom="column">
+              <wp:posOffset>1181735</wp:posOffset>
+            </wp:positionH>
+            <wp:positionV relativeFrom="paragraph">
+              <wp:posOffset>345440</wp:posOffset>
+            </wp:positionV>
+            <wp:extent cx="3937635" cy="2952750"/>
+            <wp:effectExtent l="0" t="0" r="0" b="0"/>
+            <wp:wrapTopAndBottom/>
+            <wp:docPr id="4" name="Picture 4"/>
+            <wp:cNvGraphicFramePr>
+              <a:graphicFrameLocks xmlns:a="http://schemas.openxmlformats.org/drawingml/2006/main" noChangeAspect="1"/>
+            </wp:cNvGraphicFramePr>
+            <a:graphic xmlns:a="http://schemas.openxmlformats.org/drawingml/2006/main">
+              <a:graphicData uri="http://schemas.openxmlformats.org/drawingml/2006/picture">
+                <pic:pic xmlns:pic="http://schemas.openxmlformats.org/drawingml/2006/picture">
+                  <pic:nvPicPr>
+                    <pic:cNvPr id="4" name="mona_lisa5.png"/>
+                    <pic:cNvPicPr/>
+                  </pic:nvPicPr>
+                  <pic:blipFill>
+                    <a:blip r:embed="rId9" cstate="print">
+                      <a:extLst>
+                        <a:ext uri="{28A0092B-C50C-407E-A947-70E740481C1C}">
+                          <a14:useLocalDpi xmlns:a14="http://schemas.microsoft.com/office/drawing/2010/main" val="0"/>
+                        </a:ext>
+                      </a:extLst>
+                    </a:blip>
+                    <a:stretch>
+                      <a:fillRect/>
+                    </a:stretch>
+                  </pic:blipFill>
+                  <pic:spPr>
+                    <a:xfrm>
+                      <a:off x="0" y="0"/>
+                      <a:ext cx="3937635" cy="2952750"/>
+                    </a:xfrm>
+                    <a:prstGeom prst="rect">
+                      <a:avLst/>
+                    </a:prstGeom>
+                  </pic:spPr>
+                </pic:pic>
+              </a:graphicData>
+            </a:graphic>
+            <wp14:sizeRelH relativeFrom="page">
+              <wp14:pctWidth>0</wp14:pctWidth>
+            </wp14:sizeRelH>
+            <wp14:sizeRelV relativeFrom="page">
+              <wp14:pctHeight>0</wp14:pctHeight>
+            </wp14:sizeRelV>
+          </wp:anchor>
+        </w:drawing>
+      </w:r>
     </w:p>
     <w:p>
       <w:pPr>
         <w:pStyle w:val="ListParagraph"/>
-        <w:spacing w:after="0" w:line="240" w:lineRule="auto"/>
-        <w:rPr>
-          <w:rFonts w:ascii="Arial" w:hAnsi="Arial" w:cs="Arial"/>
-          <w:sz w:val="24"/>
-          <w:szCs w:val="24"/>
-        </w:rPr>
-      </w:pPr>
-      <w:r>
-        <w:rPr>
-          <w:rFonts w:ascii="Arial" w:hAnsi="Arial" w:cs="Arial"/>
-          <w:sz w:val="24"/>
-          <w:szCs w:val="24"/>
-        </w:rPr>
-        <w:t>2. FINISH THIS</w:t>
+        <w:rPr>
+          <w:rFonts w:ascii="Arial" w:hAnsi="Arial" w:cs="Arial"/>
+          <w:sz w:val="24"/>
+          <w:szCs w:val="24"/>
+        </w:rPr>
+      </w:pPr>
+      <w:r>
+        <w:rPr>
+          <w:rFonts w:ascii="Arial" w:hAnsi="Arial" w:cs="Arial"/>
+          <w:sz w:val="24"/>
+          <w:szCs w:val="24"/>
+        </w:rPr>
+        <w:t xml:space="preserve">2. </w:t>
+      </w:r>
+      <w:r>
+        <w:rPr>
+          <w:rFonts w:ascii="Arial" w:hAnsi="Arial" w:cs="Arial"/>
+          <w:sz w:val="24"/>
+          <w:szCs w:val="24"/>
+        </w:rPr>
+        <w:t xml:space="preserve">Given that the original image is 603 pixels tall and 400 pixels wide, the entire image is represented in approximately </w:t>
+      </w:r>
+      <w:r>
+        <w:rPr>
+          <w:rFonts w:ascii="Arial" w:hAnsi="Arial" w:cs="Arial"/>
+          <w:sz w:val="24"/>
+          <w:szCs w:val="24"/>
+        </w:rPr>
+        <w:t>241200</w:t>
+      </w:r>
+      <w:r>
+        <w:rPr>
+          <w:rFonts w:ascii="Arial" w:hAnsi="Arial" w:cs="Arial"/>
+          <w:sz w:val="24"/>
+          <w:szCs w:val="24"/>
+        </w:rPr>
+        <w:t xml:space="preserve"> pixels. If each pixel is represented by two bytes, then the entire compressed images are about </w:t>
+      </w:r>
+      <w:r>
+        <w:rPr>
+          <w:rFonts w:ascii="Arial" w:hAnsi="Arial" w:cs="Arial"/>
+          <w:b/>
+          <w:sz w:val="24"/>
+          <w:szCs w:val="24"/>
+        </w:rPr>
+        <w:t>3</w:t>
+      </w:r>
+      <w:r>
+        <w:rPr>
+          <w:rFonts w:ascii="Arial" w:hAnsi="Arial" w:cs="Arial"/>
+          <w:b/>
+          <w:sz w:val="24"/>
+          <w:szCs w:val="24"/>
+        </w:rPr>
+        <w:t>,</w:t>
+      </w:r>
+      <w:r>
+        <w:rPr>
+          <w:rFonts w:ascii="Arial" w:hAnsi="Arial" w:cs="Arial"/>
+          <w:b/>
+          <w:sz w:val="24"/>
+          <w:szCs w:val="24"/>
+        </w:rPr>
+        <w:t>859</w:t>
+      </w:r>
+      <w:r>
+        <w:rPr>
+          <w:rFonts w:ascii="Arial" w:hAnsi="Arial" w:cs="Arial"/>
+          <w:b/>
+          <w:sz w:val="24"/>
+          <w:szCs w:val="24"/>
+        </w:rPr>
+        <w:t>,</w:t>
+      </w:r>
+      <w:r>
+        <w:rPr>
+          <w:rFonts w:ascii="Arial" w:hAnsi="Arial" w:cs="Arial"/>
+          <w:b/>
+          <w:sz w:val="24"/>
+          <w:szCs w:val="24"/>
+        </w:rPr>
+        <w:t>200 bits.</w:t>
       </w:r>
     </w:p>
     <w:p>
@@ -563,9 +1351,17 @@
           <w:rFonts w:ascii="Arial" w:hAnsi="Arial" w:cs="Arial"/>
           <w:sz w:val="24"/>
           <w:szCs w:val="24"/>
+        </w:rPr>
+        <w:t>Usernames -</w:t>
+      </w:r>
+      <w:r>
+        <w:rPr>
+          <w:rFonts w:ascii="Arial" w:hAnsi="Arial" w:cs="Arial"/>
+          <w:sz w:val="24"/>
+          <w:szCs w:val="24"/>
           <w:u w:val="single"/>
         </w:rPr>
-        <w:t xml:space="preserve">Usernames - </w:t>
+        <w:t xml:space="preserve"> </w:t>
       </w:r>
     </w:p>
     <w:p>
@@ -586,7 +1382,6 @@
         </w:rPr>
         <w:t xml:space="preserve">    </w:t>
       </w:r>
-      <w:proofErr w:type="spellStart"/>
       <w:r>
         <w:rPr>
           <w:rFonts w:ascii="Arial" w:hAnsi="Arial" w:cs="Arial"/>
@@ -594,9 +1389,35 @@
           <w:sz w:val="24"/>
           <w:szCs w:val="24"/>
         </w:rPr>
-        <w:t>Shamma</w:t>
-      </w:r>
-      <w:proofErr w:type="spellEnd"/>
+        <w:t>Shamma:</w:t>
+      </w:r>
+      <w:r>
+        <w:rPr>
+          <w:rFonts w:ascii="Arial" w:hAnsi="Arial" w:cs="Arial"/>
+          <w:sz w:val="24"/>
+          <w:szCs w:val="24"/>
+        </w:rPr>
+        <w:t xml:space="preserve"> ShammaKabir</w:t>
+      </w:r>
+    </w:p>
+    <w:p>
+      <w:pPr>
+        <w:spacing w:after="0" w:line="240" w:lineRule="auto"/>
+        <w:ind w:left="720"/>
+        <w:rPr>
+          <w:rFonts w:ascii="Arial" w:hAnsi="Arial" w:cs="Arial"/>
+          <w:sz w:val="24"/>
+          <w:szCs w:val="24"/>
+        </w:rPr>
+      </w:pPr>
+      <w:r>
+        <w:rPr>
+          <w:rFonts w:ascii="Arial" w:hAnsi="Arial" w:cs="Arial"/>
+          <w:sz w:val="24"/>
+          <w:szCs w:val="24"/>
+        </w:rPr>
+        <w:t xml:space="preserve">    </w:t>
+      </w:r>
       <w:r>
         <w:rPr>
           <w:rFonts w:ascii="Arial" w:hAnsi="Arial" w:cs="Arial"/>
@@ -604,52 +1425,6 @@
           <w:sz w:val="24"/>
           <w:szCs w:val="24"/>
         </w:rPr>
-        <w:t>:</w:t>
-      </w:r>
-      <w:r>
-        <w:rPr>
-          <w:rFonts w:ascii="Arial" w:hAnsi="Arial" w:cs="Arial"/>
-          <w:sz w:val="24"/>
-          <w:szCs w:val="24"/>
-        </w:rPr>
-        <w:t xml:space="preserve"> </w:t>
-      </w:r>
-      <w:proofErr w:type="spellStart"/>
-      <w:r>
-        <w:rPr>
-          <w:rFonts w:ascii="Arial" w:hAnsi="Arial" w:cs="Arial"/>
-          <w:sz w:val="24"/>
-          <w:szCs w:val="24"/>
-        </w:rPr>
-        <w:t>ShammaKabir</w:t>
-      </w:r>
-      <w:proofErr w:type="spellEnd"/>
-    </w:p>
-    <w:p>
-      <w:pPr>
-        <w:spacing w:after="0" w:line="240" w:lineRule="auto"/>
-        <w:ind w:left="720"/>
-        <w:rPr>
-          <w:rFonts w:ascii="Arial" w:hAnsi="Arial" w:cs="Arial"/>
-          <w:sz w:val="24"/>
-          <w:szCs w:val="24"/>
-        </w:rPr>
-      </w:pPr>
-      <w:r>
-        <w:rPr>
-          <w:rFonts w:ascii="Arial" w:hAnsi="Arial" w:cs="Arial"/>
-          <w:sz w:val="24"/>
-          <w:szCs w:val="24"/>
-        </w:rPr>
-        <w:t xml:space="preserve">    </w:t>
-      </w:r>
-      <w:r>
-        <w:rPr>
-          <w:rFonts w:ascii="Arial" w:hAnsi="Arial" w:cs="Arial"/>
-          <w:b/>
-          <w:sz w:val="24"/>
-          <w:szCs w:val="24"/>
-        </w:rPr>
         <w:t>Tony:</w:t>
       </w:r>
       <w:r>
@@ -658,18 +1433,8 @@
           <w:sz w:val="24"/>
           <w:szCs w:val="24"/>
         </w:rPr>
-        <w:t xml:space="preserve"> </w:t>
-      </w:r>
-      <w:proofErr w:type="spellStart"/>
-      <w:r>
-        <w:rPr>
-          <w:rFonts w:ascii="Arial" w:hAnsi="Arial" w:cs="Arial"/>
-          <w:sz w:val="24"/>
-          <w:szCs w:val="24"/>
-        </w:rPr>
-        <w:t>adepalatis</w:t>
-      </w:r>
-      <w:proofErr w:type="spellEnd"/>
+        <w:t xml:space="preserve"> adepalatis</w:t>
+      </w:r>
     </w:p>
     <w:p>
       <w:pPr>
@@ -809,7 +1574,7 @@
     </w:p>
     <w:sectPr>
       <w:pgSz w:w="12240" w:h="15840"/>
-      <w:pgMar w:top="1440" w:right="1440" w:bottom="1440" w:left="1440" w:header="720" w:footer="720" w:gutter="0"/>
+      <w:pgMar w:top="720" w:right="720" w:bottom="720" w:left="720" w:header="720" w:footer="720" w:gutter="0"/>
       <w:cols w:space="720"/>
       <w:docGrid w:linePitch="360"/>
     </w:sectPr>
@@ -818,8 +1583,8 @@
 </file>
 
 <file path=word/numbering.xml><?xml version="1.0" encoding="utf-8"?>
-<w:numbering xmlns:wpc="http://schemas.microsoft.com/office/word/2010/wordprocessingCanvas" xmlns:mc="http://schemas.openxmlformats.org/markup-compatibility/2006" xmlns:o="urn:schemas-microsoft-com:office:office" xmlns:r="http://schemas.openxmlformats.org/officeDocument/2006/relationships" xmlns:m="http://schemas.openxmlformats.org/officeDocument/2006/math" xmlns:v="urn:schemas-microsoft-com:vml" xmlns:wp14="http://schemas.microsoft.com/office/word/2010/wordprocessingDrawing" xmlns:wp="http://schemas.openxmlformats.org/drawingml/2006/wordprocessingDrawing" xmlns:w10="urn:schemas-microsoft-com:office:word" xmlns:w="http://schemas.openxmlformats.org/wordprocessingml/2006/main" xmlns:w14="http://schemas.microsoft.com/office/word/2010/wordml" xmlns:w15="http://schemas.microsoft.com/office/word/2012/wordml" xmlns:wpg="http://schemas.microsoft.com/office/word/2010/wordprocessingGroup" xmlns:wpi="http://schemas.microsoft.com/office/word/2010/wordprocessingInk" xmlns:wne="http://schemas.microsoft.com/office/word/2006/wordml" xmlns:wps="http://schemas.microsoft.com/office/word/2010/wordprocessingShape" mc:Ignorable="w14 w15 wp14">
-  <w:abstractNum w:abstractNumId="0" w15:restartNumberingAfterBreak="0">
+<w:numbering xmlns:wpc="http://schemas.microsoft.com/office/word/2010/wordprocessingCanvas" xmlns:mo="http://schemas.microsoft.com/office/mac/office/2008/main" xmlns:mc="http://schemas.openxmlformats.org/markup-compatibility/2006" xmlns:mv="urn:schemas-microsoft-com:mac:vml" xmlns:o="urn:schemas-microsoft-com:office:office" xmlns:r="http://schemas.openxmlformats.org/officeDocument/2006/relationships" xmlns:m="http://schemas.openxmlformats.org/officeDocument/2006/math" xmlns:v="urn:schemas-microsoft-com:vml" xmlns:wp14="http://schemas.microsoft.com/office/word/2010/wordprocessingDrawing" xmlns:wp="http://schemas.openxmlformats.org/drawingml/2006/wordprocessingDrawing" xmlns:w10="urn:schemas-microsoft-com:office:word" xmlns:w="http://schemas.openxmlformats.org/wordprocessingml/2006/main" xmlns:w14="http://schemas.microsoft.com/office/word/2010/wordml" xmlns:w15="http://schemas.microsoft.com/office/word/2012/wordml" xmlns:wpg="http://schemas.microsoft.com/office/word/2010/wordprocessingGroup" xmlns:wpi="http://schemas.microsoft.com/office/word/2010/wordprocessingInk" xmlns:wne="http://schemas.microsoft.com/office/word/2006/wordml" xmlns:wps="http://schemas.microsoft.com/office/word/2010/wordprocessingShape" mc:Ignorable="w14 w15 wp14">
+  <w:abstractNum w:abstractNumId="0">
     <w:nsid w:val="02866C8D"/>
     <w:multiLevelType w:val="hybridMultilevel"/>
     <w:tmpl w:val="31586328"/>
@@ -908,7 +1673,7 @@
       </w:pPr>
     </w:lvl>
   </w:abstractNum>
-  <w:abstractNum w:abstractNumId="1" w15:restartNumberingAfterBreak="0">
+  <w:abstractNum w:abstractNumId="1">
     <w:nsid w:val="78CF5E70"/>
     <w:multiLevelType w:val="hybridMultilevel"/>
     <w:tmpl w:val="9D5A03FC"/>
@@ -1023,7 +1788,7 @@
       </w:pPr>
     </w:pPrDefault>
   </w:docDefaults>
-  <w:latentStyles w:defLockedState="0" w:defUIPriority="99" w:defSemiHidden="0" w:defUnhideWhenUsed="0" w:defQFormat="0" w:count="371">
+  <w:latentStyles w:defLockedState="0" w:defUIPriority="99" w:defSemiHidden="0" w:defUnhideWhenUsed="0" w:defQFormat="0" w:count="382">
     <w:lsdException w:name="Normal" w:uiPriority="0" w:qFormat="1"/>
     <w:lsdException w:name="heading 1" w:uiPriority="9" w:qFormat="1"/>
     <w:lsdException w:name="heading 2" w:semiHidden="1" w:uiPriority="9" w:unhideWhenUsed="1" w:qFormat="1"/>
@@ -1129,7 +1894,6 @@
     <w:lsdException w:name="HTML Sample" w:semiHidden="1" w:unhideWhenUsed="1"/>
     <w:lsdException w:name="HTML Typewriter" w:semiHidden="1" w:unhideWhenUsed="1"/>
     <w:lsdException w:name="HTML Variable" w:semiHidden="1" w:unhideWhenUsed="1"/>
-    <w:lsdException w:name="Normal Table" w:semiHidden="1" w:unhideWhenUsed="1"/>
     <w:lsdException w:name="annotation subject" w:semiHidden="1" w:unhideWhenUsed="1"/>
     <w:lsdException w:name="No List" w:semiHidden="1" w:unhideWhenUsed="1"/>
     <w:lsdException w:name="Outline List 1" w:semiHidden="1" w:unhideWhenUsed="1"/>
@@ -1175,11 +1939,9 @@
     <w:lsdException w:name="Table Subtle 1" w:semiHidden="1" w:unhideWhenUsed="1"/>
     <w:lsdException w:name="Table Subtle 2" w:semiHidden="1" w:unhideWhenUsed="1"/>
     <w:lsdException w:name="Table Web 1" w:semiHidden="1" w:unhideWhenUsed="1"/>
-    <w:lsdException w:name="Table Web 2" w:semiHidden="1" w:unhideWhenUsed="1"/>
     <w:lsdException w:name="Table Web 3" w:semiHidden="1" w:unhideWhenUsed="1"/>
     <w:lsdException w:name="Balloon Text" w:semiHidden="1" w:unhideWhenUsed="1"/>
     <w:lsdException w:name="Table Grid" w:uiPriority="39"/>
-    <w:lsdException w:name="Table Theme" w:semiHidden="1" w:unhideWhenUsed="1"/>
     <w:lsdException w:name="Placeholder Text" w:semiHidden="1"/>
     <w:lsdException w:name="No Spacing" w:uiPriority="1" w:qFormat="1"/>
     <w:lsdException w:name="Light Shading" w:uiPriority="60"/>
@@ -1395,6 +2157,8 @@
     <w:lsdException w:name="List Table 5 Dark Accent 6" w:uiPriority="50"/>
     <w:lsdException w:name="List Table 6 Colorful Accent 6" w:uiPriority="51"/>
     <w:lsdException w:name="List Table 7 Colorful Accent 6" w:uiPriority="52"/>
+    <w:lsdException w:name="Mention" w:semiHidden="1" w:unhideWhenUsed="1"/>
+    <w:lsdException w:name="Smart Hyperlink" w:semiHidden="1" w:unhideWhenUsed="1"/>
   </w:latentStyles>
   <w:style w:type="paragraph" w:default="1" w:styleId="Normal">
     <w:name w:val="Normal"/>
@@ -1403,7 +2167,6 @@
   <w:style w:type="character" w:default="1" w:styleId="DefaultParagraphFont">
     <w:name w:val="Default Paragraph Font"/>
     <w:uiPriority w:val="1"/>
-    <w:semiHidden/>
     <w:unhideWhenUsed/>
   </w:style>
   <w:style w:type="table" w:default="1" w:styleId="TableNormal">
@@ -1437,6 +2200,34 @@
       <w:ind w:left="720"/>
       <w:contextualSpacing/>
     </w:pPr>
+  </w:style>
+  <w:style w:type="paragraph" w:styleId="HTMLPreformatted">
+    <w:name w:val="HTML Preformatted"/>
+    <w:basedOn w:val="Normal"/>
+    <w:link w:val="HTMLPreformattedChar"/>
+    <w:uiPriority w:val="99"/>
+    <w:unhideWhenUsed/>
+    <w:rsid w:val="00F61AA1"/>
+    <w:pPr>
+      <w:spacing w:after="0" w:line="240" w:lineRule="auto"/>
+    </w:pPr>
+    <w:rPr>
+      <w:rFonts w:ascii="Courier" w:hAnsi="Courier"/>
+      <w:sz w:val="20"/>
+      <w:szCs w:val="20"/>
+    </w:rPr>
+  </w:style>
+  <w:style w:type="character" w:customStyle="1" w:styleId="HTMLPreformattedChar">
+    <w:name w:val="HTML Preformatted Char"/>
+    <w:basedOn w:val="DefaultParagraphFont"/>
+    <w:link w:val="HTMLPreformatted"/>
+    <w:uiPriority w:val="99"/>
+    <w:rsid w:val="00F61AA1"/>
+    <w:rPr>
+      <w:rFonts w:ascii="Courier" w:hAnsi="Courier"/>
+      <w:sz w:val="20"/>
+      <w:szCs w:val="20"/>
+    </w:rPr>
   </w:style>
 </w:styles>
 </file>

</xml_diff>